<commit_message>
Addition of SpectralPlot creation class
TODO finish implementing
</commit_message>
<xml_diff>
--- a/doc/my_doc/Location_documentation.docx
+++ b/doc/my_doc/Location_documentation.docx
@@ -372,37 +372,12 @@
         <w:t>in turn be called by the thread.</w:t>
       </w:r>
     </w:p>
-    <w:p>
-      <w:pPr>
-        <w:rPr>
-          <w:rStyle w:val="Heading2Char"/>
-        </w:rPr>
-      </w:pPr>
-      <w:r>
-        <w:rPr>
-          <w:rStyle w:val="Heading2Char"/>
-        </w:rPr>
-        <w:t>Unit Testing</w:t>
-      </w:r>
-    </w:p>
-    <w:p>
-      <w:pPr>
-        <w:rPr>
-          <w:rStyle w:val="Heading2Char"/>
-        </w:rPr>
-      </w:pPr>
-      <w:r>
-        <w:rPr>
-          <w:rStyle w:val="Heading2Char"/>
-        </w:rPr>
-        <w:t>Add when some unit tests have been done</w:t>
-      </w:r>
-    </w:p>
     <w:p/>
     <w:p/>
     <w:p/>
     <w:p>
       <w:r>
+        <w:lastRenderedPageBreak/>
         <w:br/>
       </w:r>
       <w:r>
@@ -513,49 +488,86 @@
         <w:pStyle w:val="Heading2"/>
       </w:pPr>
       <w:r>
-        <w:t>Advantages for users</w:t>
-      </w:r>
-      <w:r>
-        <w:br/>
-      </w:r>
-    </w:p>
-    <w:p>
-      <w:r>
-        <w:t>The clear advantage of this functional requirement is the ability to get an exact photo and map location of where spectral data is collected</w:t>
-      </w:r>
-      <w:r>
-        <w:t xml:space="preserve">, with this knowledge </w:t>
-      </w:r>
-      <w:r>
-        <w:br/>
-      </w:r>
-      <w:r>
-        <w:rPr>
-          <w:rStyle w:val="Heading2Char"/>
-        </w:rPr>
-        <w:br/>
-      </w:r>
-      <w:r>
-        <w:rPr>
-          <w:rStyle w:val="Heading2Char"/>
-        </w:rPr>
-        <w:t>What could change</w:t>
-      </w:r>
-      <w:r>
-        <w:t xml:space="preserve"> </w:t>
-      </w:r>
-      <w:r>
-        <w:br/>
-        <w:t xml:space="preserve">The application currently only exports to google maps, this was a personal preference and the project could easily expand to incorporate apple maps and even bing maps. This preference could be chosen by the user and even saved to their individual account. </w:t>
-      </w:r>
-      <w:r>
-        <w:br/>
-      </w:r>
-      <w:r>
-        <w:t xml:space="preserve">The other main drive to use google maps was the general usage statistics in comparison to their direct web based competitor bing. </w:t>
+        <w:t>Addition of Javascript for additional points</w:t>
+      </w:r>
+    </w:p>
+    <w:p>
+      <w:r>
+        <w:t>Spectral information collection techniques include the ability to mount a spectrometer to the back of moving vehicles, this will give a range of different locations and it was explained that additional functionality would be required in order to map multiple points on google maps.</w:t>
+      </w:r>
+    </w:p>
+    <w:p>
+      <w:r>
+        <w:t>When using a single point it was possible to simply insert the latitude and longitude into a default URL string which would could be inserted singularly into a new instance of an internet browser.</w:t>
+      </w:r>
+      <w:r>
+        <w:br/>
+        <w:t xml:space="preserve">When dealing with multiple points a simple URL would not be able to handle multiple latitude and longitude values. </w:t>
+      </w:r>
+    </w:p>
+    <w:p>
+      <w:r>
+        <w:t xml:space="preserve">After researching different implementation techniques it was decided upon that the importing and running of java script through the java application would be the best solution to multiple </w:t>
+      </w:r>
+      <w:r>
+        <w:t>point mapping.</w:t>
+      </w:r>
+    </w:p>
+    <w:p/>
+    <w:p>
+      <w:r>
+        <w:t>//TODO FINISH THIS</w:t>
       </w:r>
       <w:bookmarkStart w:id="0" w:name="_GoBack"/>
       <w:bookmarkEnd w:id="0"/>
+    </w:p>
+    <w:p>
+      <w:pPr>
+        <w:pStyle w:val="Heading2"/>
+      </w:pPr>
+      <w:r>
+        <w:t>Advantages for users</w:t>
+      </w:r>
+      <w:r>
+        <w:br/>
+      </w:r>
+    </w:p>
+    <w:p>
+      <w:r>
+        <w:t>The clear advantage of this functional requirement is the ability to get an exact photo and map location of where spectral data is collected</w:t>
+      </w:r>
+      <w:r>
+        <w:t xml:space="preserve">, with this knowledge </w:t>
+      </w:r>
+      <w:r>
+        <w:br/>
+      </w:r>
+      <w:r>
+        <w:rPr>
+          <w:rStyle w:val="Heading2Char"/>
+        </w:rPr>
+        <w:lastRenderedPageBreak/>
+        <w:br/>
+      </w:r>
+      <w:r>
+        <w:rPr>
+          <w:rStyle w:val="Heading2Char"/>
+        </w:rPr>
+        <w:t>What could change</w:t>
+      </w:r>
+      <w:r>
+        <w:t xml:space="preserve"> </w:t>
+      </w:r>
+      <w:r>
+        <w:br/>
+        <w:t xml:space="preserve">The application currently only exports to google maps, this was a personal preference and the project could easily expand to incorporate apple maps and even bing maps. This preference could be chosen by the user and even saved to their individual account. </w:t>
+      </w:r>
+      <w:r>
+        <w:br/>
+      </w:r>
+      <w:r>
+        <w:t xml:space="preserve">The other main drive to use google maps was the general usage statistics in comparison to their direct web based competitor bing. </w:t>
+      </w:r>
       <w:r>
         <w:br/>
       </w:r>

</xml_diff>